<commit_message>
Outreach GDS Toolkit V2 (Accessibility fixes, older browser support & new features). See V2 Release Updates document for more details.
</commit_message>
<xml_diff>
--- a/Outreach GDS Toolkit/Outreach GDS Toolkit Readme.docx
+++ b/Outreach GDS Toolkit/Outreach GDS Toolkit Readme.docx
@@ -124,188 +124,165 @@
         <w:rPr>
           <w:lang w:eastAsia="x-none"/>
         </w:rPr>
-        <w:t>CSS, Javascript files and an outreach code module, which are</w:t>
-      </w:r>
-      <w:r>
-        <w:rPr>
-          <w:lang w:eastAsia="x-none"/>
-        </w:rPr>
-        <w:t xml:space="preserve"> added to </w:t>
-      </w:r>
-      <w:r>
-        <w:rPr>
-          <w:lang w:eastAsia="x-none"/>
-        </w:rPr>
-        <w:t>any</w:t>
-      </w:r>
-      <w:r>
-        <w:rPr>
-          <w:lang w:eastAsia="x-none"/>
-        </w:rPr>
-        <w:t xml:space="preserve"> Outreach installation</w:t>
-      </w:r>
-      <w:r>
-        <w:rPr>
-          <w:lang w:eastAsia="x-none"/>
-        </w:rPr>
-        <w:t xml:space="preserve">. </w:t>
-      </w:r>
-    </w:p>
-    <w:p>
-      <w:pPr>
-        <w:rPr>
-          <w:lang w:eastAsia="x-none"/>
-        </w:rPr>
-      </w:pPr>
-      <w:r>
-        <w:rPr>
-          <w:lang w:eastAsia="x-none"/>
-        </w:rPr>
-        <w:t>It provides a quick and simple way to get GDS styling in Outreach without the need for bespoke development</w:t>
-      </w:r>
-      <w:bookmarkStart w:id="0" w:name="_GoBack"/>
+        <w:t xml:space="preserve">CSS, Javascript files and an outreach code module, which are added to any Outreach installation. </w:t>
+      </w:r>
+    </w:p>
+    <w:p>
+      <w:pPr>
+        <w:rPr>
+          <w:lang w:eastAsia="x-none"/>
+        </w:rPr>
+      </w:pPr>
+      <w:r>
+        <w:rPr>
+          <w:lang w:eastAsia="x-none"/>
+        </w:rPr>
+        <w:t xml:space="preserve">It provides a quick and simple way to get GDS styling in Outreach without the need for bespoke development. </w:t>
+      </w:r>
+    </w:p>
+    <w:p>
+      <w:pPr>
+        <w:rPr>
+          <w:lang w:eastAsia="x-none"/>
+        </w:rPr>
+      </w:pPr>
+    </w:p>
+    <w:p>
+      <w:pPr>
+        <w:pStyle w:val="Heading1"/>
+        <w:rPr>
+          <w:lang w:val="en-GB"/>
+        </w:rPr>
+      </w:pPr>
+      <w:bookmarkStart w:id="0" w:name="_Toc400715620"/>
+      <w:r>
+        <w:rPr>
+          <w:lang w:val="en-GB"/>
+        </w:rPr>
+        <w:t xml:space="preserve">Installing the </w:t>
+      </w:r>
+      <w:r>
+        <w:rPr>
+          <w:lang w:val="en-GB"/>
+        </w:rPr>
+        <w:t xml:space="preserve">GDS </w:t>
+      </w:r>
+      <w:r>
+        <w:rPr>
+          <w:lang w:val="en-GB"/>
+        </w:rPr>
+        <w:t>t</w:t>
+      </w:r>
+      <w:r>
+        <w:rPr>
+          <w:lang w:val="en-GB"/>
+        </w:rPr>
+        <w:t>oolkit</w:t>
+      </w:r>
       <w:bookmarkEnd w:id="0"/>
-      <w:r>
-        <w:rPr>
-          <w:lang w:eastAsia="x-none"/>
-        </w:rPr>
-        <w:t xml:space="preserve">. </w:t>
-      </w:r>
-    </w:p>
-    <w:p>
-      <w:pPr>
-        <w:rPr>
-          <w:lang w:eastAsia="x-none"/>
-        </w:rPr>
-      </w:pPr>
-    </w:p>
-    <w:p>
-      <w:pPr>
-        <w:pStyle w:val="Heading1"/>
+    </w:p>
+    <w:p>
+      <w:pPr>
+        <w:pStyle w:val="Heading2"/>
         <w:rPr>
           <w:lang w:val="en-GB"/>
         </w:rPr>
       </w:pPr>
-      <w:bookmarkStart w:id="1" w:name="_Toc400715620"/>
+      <w:bookmarkStart w:id="1" w:name="_Toc400715621"/>
       <w:r>
         <w:rPr>
           <w:lang w:val="en-GB"/>
         </w:rPr>
-        <w:t xml:space="preserve">Installing the </w:t>
+        <w:t>Pre-</w:t>
       </w:r>
       <w:r>
         <w:rPr>
           <w:lang w:val="en-GB"/>
         </w:rPr>
-        <w:t xml:space="preserve">GDS </w:t>
+        <w:t>r</w:t>
       </w:r>
       <w:r>
         <w:rPr>
           <w:lang w:val="en-GB"/>
         </w:rPr>
-        <w:t>t</w:t>
-      </w:r>
-      <w:r>
+        <w:t>equisites</w:t>
+      </w:r>
+      <w:bookmarkEnd w:id="1"/>
+    </w:p>
+    <w:p>
+      <w:r>
+        <w:t xml:space="preserve">Before installing the GDS Toolkit, you will need to have a copy of </w:t>
+      </w:r>
+      <w:r>
+        <w:rPr>
+          <w:i/>
+        </w:rPr>
+        <w:t>Outreach Server</w:t>
+      </w:r>
+      <w:r>
+        <w:rPr>
+          <w:i/>
+        </w:rPr>
+        <w:t xml:space="preserve"> 12.0.2.8 </w:t>
+      </w:r>
+      <w:r>
+        <w:t>or higher</w:t>
+      </w:r>
+      <w:r>
+        <w:t xml:space="preserve"> and </w:t>
+      </w:r>
+      <w:r>
+        <w:rPr>
+          <w:i/>
+        </w:rPr>
+        <w:t xml:space="preserve">Outreach </w:t>
+      </w:r>
+      <w:r>
+        <w:rPr>
+          <w:i/>
+        </w:rPr>
+        <w:t>e-</w:t>
+      </w:r>
+      <w:r>
+        <w:rPr>
+          <w:i/>
+        </w:rPr>
+        <w:t>Form Designer</w:t>
+      </w:r>
+      <w:r>
+        <w:t xml:space="preserve"> installed on your server</w:t>
+      </w:r>
+      <w:r>
+        <w:t>, as well as all associated pre-requisites</w:t>
+      </w:r>
+      <w:r>
+        <w:t xml:space="preserve">. For further details, please see the </w:t>
+      </w:r>
+      <w:r>
+        <w:rPr>
+          <w:i/>
+        </w:rPr>
+        <w:t>Outreach Server Installation and Configuration Guide</w:t>
+      </w:r>
+      <w:r>
+        <w:t>.</w:t>
+      </w:r>
+    </w:p>
+    <w:p>
+      <w:pPr>
+        <w:pStyle w:val="Heading2"/>
         <w:rPr>
           <w:lang w:val="en-GB"/>
         </w:rPr>
-        <w:t>oolkit</w:t>
-      </w:r>
-      <w:bookmarkEnd w:id="1"/>
-    </w:p>
-    <w:p>
-      <w:pPr>
-        <w:pStyle w:val="Heading2"/>
+      </w:pPr>
+      <w:bookmarkStart w:id="2" w:name="_Toc400715622"/>
+      <w:r>
         <w:rPr>
           <w:lang w:val="en-GB"/>
         </w:rPr>
-      </w:pPr>
-      <w:bookmarkStart w:id="2" w:name="_Toc400715621"/>
-      <w:r>
-        <w:rPr>
-          <w:lang w:val="en-GB"/>
-        </w:rPr>
-        <w:t>Pre-</w:t>
-      </w:r>
-      <w:r>
-        <w:rPr>
-          <w:lang w:val="en-GB"/>
-        </w:rPr>
-        <w:t>r</w:t>
-      </w:r>
-      <w:r>
-        <w:rPr>
-          <w:lang w:val="en-GB"/>
-        </w:rPr>
-        <w:t>equisites</w:t>
+        <w:t>Installation</w:t>
       </w:r>
       <w:bookmarkEnd w:id="2"/>
-    </w:p>
-    <w:p>
-      <w:r>
-        <w:t xml:space="preserve">Before installing the GDS Toolkit, you will need to have a copy of </w:t>
-      </w:r>
-      <w:r>
-        <w:rPr>
-          <w:i/>
-        </w:rPr>
-        <w:t>Outreach Server</w:t>
-      </w:r>
-      <w:r>
-        <w:t xml:space="preserve"> and </w:t>
-      </w:r>
-      <w:r>
-        <w:rPr>
-          <w:i/>
-        </w:rPr>
-        <w:t xml:space="preserve">Outreach </w:t>
-      </w:r>
-      <w:r>
-        <w:rPr>
-          <w:i/>
-        </w:rPr>
-        <w:t>e-</w:t>
-      </w:r>
-      <w:r>
-        <w:rPr>
-          <w:i/>
-        </w:rPr>
-        <w:t>Form Designer</w:t>
-      </w:r>
-      <w:r>
-        <w:t xml:space="preserve"> installed on your server</w:t>
-      </w:r>
-      <w:r>
-        <w:t>, as well as all associated pre-requisites</w:t>
-      </w:r>
-      <w:r>
-        <w:t xml:space="preserve">. For further details, please see the </w:t>
-      </w:r>
-      <w:r>
-        <w:rPr>
-          <w:i/>
-        </w:rPr>
-        <w:t>Outreach Server Installation and Configuration Guide</w:t>
-      </w:r>
-      <w:r>
-        <w:t>.</w:t>
-      </w:r>
-    </w:p>
-    <w:p>
-      <w:pPr>
-        <w:pStyle w:val="Heading2"/>
-        <w:rPr>
-          <w:lang w:val="en-GB"/>
-        </w:rPr>
-      </w:pPr>
-      <w:bookmarkStart w:id="3" w:name="_Toc400715622"/>
-      <w:r>
-        <w:rPr>
-          <w:lang w:val="en-GB"/>
-        </w:rPr>
-        <w:t>Installation</w:t>
-      </w:r>
-      <w:bookmarkEnd w:id="3"/>
     </w:p>
     <w:p>
       <w:pPr>
@@ -705,30 +682,30 @@
           <w:lang w:val="en-GB"/>
         </w:rPr>
       </w:pPr>
-      <w:bookmarkStart w:id="4" w:name="_Toc400715629"/>
+      <w:bookmarkStart w:id="3" w:name="_Toc400715629"/>
       <w:r>
         <w:rPr>
           <w:lang w:val="en-GB"/>
         </w:rPr>
         <w:t>GDS toolkit features</w:t>
       </w:r>
+      <w:bookmarkEnd w:id="3"/>
+    </w:p>
+    <w:p>
+      <w:pPr>
+        <w:pStyle w:val="Heading2"/>
+        <w:rPr>
+          <w:lang w:val="en-GB"/>
+        </w:rPr>
+      </w:pPr>
+      <w:bookmarkStart w:id="4" w:name="_Toc400715630"/>
+      <w:r>
+        <w:rPr>
+          <w:lang w:val="en-GB"/>
+        </w:rPr>
+        <w:t>Buttons</w:t>
+      </w:r>
       <w:bookmarkEnd w:id="4"/>
-    </w:p>
-    <w:p>
-      <w:pPr>
-        <w:pStyle w:val="Heading2"/>
-        <w:rPr>
-          <w:lang w:val="en-GB"/>
-        </w:rPr>
-      </w:pPr>
-      <w:bookmarkStart w:id="5" w:name="_Toc400715630"/>
-      <w:r>
-        <w:rPr>
-          <w:lang w:val="en-GB"/>
-        </w:rPr>
-        <w:t>Buttons</w:t>
-      </w:r>
-      <w:bookmarkEnd w:id="5"/>
     </w:p>
     <w:p>
       <w:pPr>
@@ -1119,14 +1096,14 @@
           <w:lang w:val="en-GB"/>
         </w:rPr>
       </w:pPr>
-      <w:bookmarkStart w:id="6" w:name="_Toc400715631"/>
+      <w:bookmarkStart w:id="5" w:name="_Toc400715631"/>
       <w:r>
         <w:rPr>
           <w:lang w:val="en-GB"/>
         </w:rPr>
         <w:t>Help Text</w:t>
       </w:r>
-      <w:bookmarkEnd w:id="6"/>
+      <w:bookmarkEnd w:id="5"/>
     </w:p>
     <w:p>
       <w:r>
@@ -1620,6 +1597,32 @@
       <w:r>
         <w:t xml:space="preserve"> – Available only for captions over field.</w:t>
       </w:r>
+      <w:r>
+        <w:t xml:space="preserve"> By default this will have the prompt text “Help”. This can be customised to have any prompt text by using a “||” separator in the __help tag:</w:t>
+      </w:r>
+    </w:p>
+    <w:p>
+      <w:pPr>
+        <w:pStyle w:val="ListParagraph"/>
+        <w:spacing w:after="160" w:line="259" w:lineRule="auto"/>
+        <w:contextualSpacing/>
+      </w:pPr>
+    </w:p>
+    <w:p>
+      <w:pPr>
+        <w:pStyle w:val="ListParagraph"/>
+        <w:spacing w:after="160" w:line="259" w:lineRule="auto"/>
+        <w:contextualSpacing/>
+      </w:pPr>
+      <w:r>
+        <w:rPr>
+          <w:rFonts w:ascii="Courier New" w:hAnsi="Courier New" w:cs="Courier New"/>
+          <w:sz w:val="18"/>
+          <w:szCs w:val="18"/>
+          <w:lang w:eastAsia="en-GB"/>
+        </w:rPr>
+        <w:t>__help: Help prompt||help text</w:t>
+      </w:r>
     </w:p>
     <w:p>
       <w:pPr>
@@ -1694,6 +1697,7 @@
         <w:rPr>
           <w:b/>
         </w:rPr>
+        <w:lastRenderedPageBreak/>
         <w:t>Guidance text</w:t>
       </w:r>
       <w:r>
@@ -1721,7 +1725,6 @@
           <w:noProof/>
           <w:lang w:eastAsia="en-GB"/>
         </w:rPr>
-        <w:lastRenderedPageBreak/>
         <w:drawing>
           <wp:inline distT="0" distB="0" distL="0" distR="0">
             <wp:extent cx="3752850" cy="1676938"/>
@@ -1779,14 +1782,14 @@
           <w:lang w:val="en-GB"/>
         </w:rPr>
       </w:pPr>
-      <w:bookmarkStart w:id="7" w:name="_Toc400715632"/>
+      <w:bookmarkStart w:id="6" w:name="_Toc400715632"/>
       <w:r>
         <w:rPr>
           <w:lang w:val="en-GB"/>
         </w:rPr>
         <w:t>Indented Headings</w:t>
       </w:r>
-      <w:bookmarkEnd w:id="7"/>
+      <w:bookmarkEnd w:id="6"/>
     </w:p>
     <w:p>
       <w:pPr>
@@ -1877,27 +1880,454 @@
           <w:lang w:val="en-GB"/>
         </w:rPr>
       </w:pPr>
-      <w:bookmarkStart w:id="8" w:name="_Toc400715633"/>
+      <w:bookmarkStart w:id="7" w:name="_Toc400715633"/>
+      <w:bookmarkStart w:id="8" w:name="_Toc413671176"/>
       <w:r>
         <w:rPr>
           <w:lang w:val="en-GB"/>
         </w:rPr>
-        <w:t>Summary</w:t>
+        <w:t>Field Validation</w:t>
       </w:r>
       <w:bookmarkEnd w:id="8"/>
     </w:p>
     <w:p>
-      <w:r>
-        <w:t>The summary feature auto-generates a structured summary of the entire form’s fields and tables.</w:t>
-      </w:r>
-    </w:p>
-    <w:p>
+      <w:pPr>
+        <w:rPr>
+          <w:lang w:eastAsia="x-none"/>
+        </w:rPr>
+      </w:pPr>
+      <w:r>
+        <w:rPr>
+          <w:lang w:eastAsia="x-none"/>
+        </w:rPr>
+        <w:t>Field errors for a particular section are summarised at the top of the page. Each field error is clickable and will move focus to the field which requires attention. If a mandatory field has not been filled in, the default error text is “This is a required field and must be completed.”</w:t>
+      </w:r>
+    </w:p>
+    <w:p>
+      <w:pPr>
+        <w:rPr>
+          <w:lang w:eastAsia="x-none"/>
+        </w:rPr>
+      </w:pPr>
+      <w:r>
+        <w:rPr>
+          <w:lang w:eastAsia="x-none"/>
+        </w:rPr>
+        <w:t>This default text can be replaced with a reference to the specific field using a __mand: tag in the help text. This can be used alongside any of the other help text tags, the text of the __mand: tag will not show up in the help text, it will only be used for the mandatory field message.</w:t>
+      </w:r>
+    </w:p>
+    <w:p>
+      <w:pPr>
+        <w:rPr>
+          <w:lang w:eastAsia="x-none"/>
+        </w:rPr>
+      </w:pPr>
       <w:r>
         <w:rPr>
           <w:noProof/>
           <w:lang w:eastAsia="en-GB"/>
         </w:rPr>
         <w:lastRenderedPageBreak/>
+        <w:drawing>
+          <wp:inline distT="0" distB="0" distL="0" distR="0">
+            <wp:extent cx="4923155" cy="4359275"/>
+            <wp:effectExtent l="0" t="0" r="0" b="3175"/>
+            <wp:docPr id="2" name="Picture 2"/>
+            <wp:cNvGraphicFramePr>
+              <a:graphicFrameLocks xmlns:a="http://schemas.openxmlformats.org/drawingml/2006/main" noChangeAspect="1"/>
+            </wp:cNvGraphicFramePr>
+            <a:graphic xmlns:a="http://schemas.openxmlformats.org/drawingml/2006/main">
+              <a:graphicData uri="http://schemas.openxmlformats.org/drawingml/2006/picture">
+                <pic:pic xmlns:pic="http://schemas.openxmlformats.org/drawingml/2006/picture">
+                  <pic:nvPicPr>
+                    <pic:cNvPr id="0" name="Picture 1"/>
+                    <pic:cNvPicPr>
+                      <a:picLocks noChangeAspect="1" noChangeArrowheads="1"/>
+                    </pic:cNvPicPr>
+                  </pic:nvPicPr>
+                  <pic:blipFill>
+                    <a:blip r:embed="rId21">
+                      <a:extLst>
+                        <a:ext uri="{28A0092B-C50C-407E-A947-70E740481C1C}">
+                          <a14:useLocalDpi xmlns:a14="http://schemas.microsoft.com/office/drawing/2010/main" val="0"/>
+                        </a:ext>
+                      </a:extLst>
+                    </a:blip>
+                    <a:srcRect/>
+                    <a:stretch>
+                      <a:fillRect/>
+                    </a:stretch>
+                  </pic:blipFill>
+                  <pic:spPr bwMode="auto">
+                    <a:xfrm>
+                      <a:off x="0" y="0"/>
+                      <a:ext cx="4923155" cy="4359275"/>
+                    </a:xfrm>
+                    <a:prstGeom prst="rect">
+                      <a:avLst/>
+                    </a:prstGeom>
+                    <a:noFill/>
+                    <a:ln>
+                      <a:noFill/>
+                    </a:ln>
+                  </pic:spPr>
+                </pic:pic>
+              </a:graphicData>
+            </a:graphic>
+          </wp:inline>
+        </w:drawing>
+      </w:r>
+    </w:p>
+    <w:p>
+      <w:pPr>
+        <w:rPr>
+          <w:lang w:eastAsia="x-none"/>
+        </w:rPr>
+      </w:pPr>
+      <w:r>
+        <w:rPr>
+          <w:lang w:eastAsia="x-none"/>
+        </w:rPr>
+        <w:t>The above tag “__mand: First name” will result in the following error message if the field isn’t filled in:</w:t>
+      </w:r>
+    </w:p>
+    <w:p>
+      <w:pPr>
+        <w:rPr>
+          <w:lang w:eastAsia="x-none"/>
+        </w:rPr>
+      </w:pPr>
+      <w:r>
+        <w:rPr>
+          <w:noProof/>
+          <w:lang w:eastAsia="en-GB"/>
+        </w:rPr>
+        <mc:AlternateContent>
+          <mc:Choice Requires="wpg">
+            <w:drawing>
+              <wp:anchor distT="0" distB="0" distL="114300" distR="114300" simplePos="0" relativeHeight="251659264" behindDoc="0" locked="0" layoutInCell="1" allowOverlap="1" wp14:anchorId="6158860C" wp14:editId="1C1B5540">
+                <wp:simplePos x="0" y="0"/>
+                <wp:positionH relativeFrom="column">
+                  <wp:posOffset>-103505</wp:posOffset>
+                </wp:positionH>
+                <wp:positionV relativeFrom="paragraph">
+                  <wp:posOffset>129702</wp:posOffset>
+                </wp:positionV>
+                <wp:extent cx="5390515" cy="1658620"/>
+                <wp:effectExtent l="0" t="0" r="635" b="0"/>
+                <wp:wrapNone/>
+                <wp:docPr id="3" name="Group 3"/>
+                <wp:cNvGraphicFramePr>
+                  <a:graphicFrameLocks xmlns:a="http://schemas.openxmlformats.org/drawingml/2006/main"/>
+                </wp:cNvGraphicFramePr>
+                <a:graphic xmlns:a="http://schemas.openxmlformats.org/drawingml/2006/main">
+                  <a:graphicData uri="http://schemas.microsoft.com/office/word/2010/wordprocessingGroup">
+                    <wpg:wgp>
+                      <wpg:cNvGrpSpPr>
+                        <a:grpSpLocks/>
+                      </wpg:cNvGrpSpPr>
+                      <wpg:grpSpPr bwMode="auto">
+                        <a:xfrm>
+                          <a:off x="0" y="0"/>
+                          <a:ext cx="5390515" cy="1658620"/>
+                          <a:chOff x="3616" y="11301"/>
+                          <a:chExt cx="8489" cy="2612"/>
+                        </a:xfrm>
+                      </wpg:grpSpPr>
+                      <pic:pic xmlns:pic="http://schemas.openxmlformats.org/drawingml/2006/picture">
+                        <pic:nvPicPr>
+                          <pic:cNvPr id="4" name="Picture 3"/>
+                          <pic:cNvPicPr>
+                            <a:picLocks noChangeAspect="1" noChangeArrowheads="1"/>
+                          </pic:cNvPicPr>
+                        </pic:nvPicPr>
+                        <pic:blipFill>
+                          <a:blip r:embed="rId22">
+                            <a:extLst>
+                              <a:ext uri="{28A0092B-C50C-407E-A947-70E740481C1C}">
+                                <a14:useLocalDpi xmlns:a14="http://schemas.microsoft.com/office/drawing/2010/main" val="0"/>
+                              </a:ext>
+                            </a:extLst>
+                          </a:blip>
+                          <a:srcRect/>
+                          <a:stretch>
+                            <a:fillRect/>
+                          </a:stretch>
+                        </pic:blipFill>
+                        <pic:spPr bwMode="auto">
+                          <a:xfrm>
+                            <a:off x="3616" y="11301"/>
+                            <a:ext cx="8489" cy="2612"/>
+                          </a:xfrm>
+                          <a:prstGeom prst="rect">
+                            <a:avLst/>
+                          </a:prstGeom>
+                          <a:noFill/>
+                          <a:ln>
+                            <a:noFill/>
+                          </a:ln>
+                          <a:extLst>
+                            <a:ext uri="{909E8E84-426E-40DD-AFC4-6F175D3DCCD1}">
+                              <a14:hiddenFill xmlns:a14="http://schemas.microsoft.com/office/drawing/2010/main">
+                                <a:solidFill>
+                                  <a:srgbClr val="FFFFFF"/>
+                                </a:solidFill>
+                              </a14:hiddenFill>
+                            </a:ext>
+                            <a:ext uri="{91240B29-F687-4F45-9708-019B960494DF}">
+                              <a14:hiddenLine xmlns:a14="http://schemas.microsoft.com/office/drawing/2010/main" w="9525">
+                                <a:solidFill>
+                                  <a:srgbClr val="000000"/>
+                                </a:solidFill>
+                                <a:miter lim="800000"/>
+                                <a:headEnd/>
+                                <a:tailEnd/>
+                              </a14:hiddenLine>
+                            </a:ext>
+                          </a:extLst>
+                        </pic:spPr>
+                      </pic:pic>
+                      <wps:wsp>
+                        <wps:cNvPr id="5" name="AutoShape 4"/>
+                        <wps:cNvSpPr>
+                          <a:spLocks noChangeArrowheads="1"/>
+                        </wps:cNvSpPr>
+                        <wps:spPr bwMode="auto">
+                          <a:xfrm>
+                            <a:off x="3902" y="12642"/>
+                            <a:ext cx="2612" cy="235"/>
+                          </a:xfrm>
+                          <a:prstGeom prst="roundRect">
+                            <a:avLst>
+                              <a:gd name="adj" fmla="val 16667"/>
+                            </a:avLst>
+                          </a:prstGeom>
+                          <a:noFill/>
+                          <a:ln w="9525">
+                            <a:solidFill>
+                              <a:srgbClr val="FF0000"/>
+                            </a:solidFill>
+                            <a:round/>
+                            <a:headEnd/>
+                            <a:tailEnd/>
+                          </a:ln>
+                          <a:extLst>
+                            <a:ext uri="{909E8E84-426E-40DD-AFC4-6F175D3DCCD1}">
+                              <a14:hiddenFill xmlns:a14="http://schemas.microsoft.com/office/drawing/2010/main">
+                                <a:solidFill>
+                                  <a:srgbClr val="FFFFFF"/>
+                                </a:solidFill>
+                              </a14:hiddenFill>
+                            </a:ext>
+                          </a:extLst>
+                        </wps:spPr>
+                        <wps:bodyPr rot="0" vert="horz" wrap="square" lIns="91440" tIns="45720" rIns="91440" bIns="45720" anchor="t" anchorCtr="0" upright="1">
+                          <a:noAutofit/>
+                        </wps:bodyPr>
+                      </wps:wsp>
+                    </wpg:wgp>
+                  </a:graphicData>
+                </a:graphic>
+                <wp14:sizeRelH relativeFrom="page">
+                  <wp14:pctWidth>0</wp14:pctWidth>
+                </wp14:sizeRelH>
+                <wp14:sizeRelV relativeFrom="page">
+                  <wp14:pctHeight>0</wp14:pctHeight>
+                </wp14:sizeRelV>
+              </wp:anchor>
+            </w:drawing>
+          </mc:Choice>
+          <mc:Fallback>
+            <w:pict>
+              <v:group w14:anchorId="42E8CBA6" id="Group 3" o:spid="_x0000_s1026" style="position:absolute;margin-left:-8.15pt;margin-top:10.2pt;width:424.45pt;height:130.6pt;z-index:251659264" coordorigin="3616,11301" coordsize="8489,2612" o:gfxdata="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">
+                <v:shapetype id="_x0000_t75" coordsize="21600,21600" o:spt="75" o:preferrelative="t" path="m@4@5l@4@11@9@11@9@5xe" filled="f" stroked="f">
+                  <v:stroke joinstyle="miter"/>
+                  <v:formulas>
+                    <v:f eqn="if lineDrawn pixelLineWidth 0"/>
+                    <v:f eqn="sum @0 1 0"/>
+                    <v:f eqn="sum 0 0 @1"/>
+                    <v:f eqn="prod @2 1 2"/>
+                    <v:f eqn="prod @3 21600 pixelWidth"/>
+                    <v:f eqn="prod @3 21600 pixelHeight"/>
+                    <v:f eqn="sum @0 0 1"/>
+                    <v:f eqn="prod @6 1 2"/>
+                    <v:f eqn="prod @7 21600 pixelWidth"/>
+                    <v:f eqn="sum @8 21600 0"/>
+                    <v:f eqn="prod @7 21600 pixelHeight"/>
+                    <v:f eqn="sum @10 21600 0"/>
+                  </v:formulas>
+                  <v:path o:extrusionok="f" gradientshapeok="t" o:connecttype="rect"/>
+                  <o:lock v:ext="edit" aspectratio="t"/>
+                </v:shapetype>
+                <v:shape id="Picture 3" o:spid="_x0000_s1027" type="#_x0000_t75" style="position:absolute;left:3616;top:11301;width:8489;height:2612;visibility:visible;mso-wrap-style:square" o:gfxdata="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">
+                  <v:imagedata r:id="rId23" o:title=""/>
+                </v:shape>
+                <v:roundrect id="AutoShape 4" o:spid="_x0000_s1028" style="position:absolute;left:3902;top:12642;width:2612;height:235;visibility:visible;mso-wrap-style:square;v-text-anchor:top" arcsize="10923f" o:gfxdata="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" filled="f" strokecolor="red"/>
+              </v:group>
+            </w:pict>
+          </mc:Fallback>
+        </mc:AlternateContent>
+      </w:r>
+    </w:p>
+    <w:p>
+      <w:pPr>
+        <w:rPr>
+          <w:lang w:eastAsia="x-none"/>
+        </w:rPr>
+      </w:pPr>
+    </w:p>
+    <w:p>
+      <w:pPr>
+        <w:rPr>
+          <w:lang w:eastAsia="x-none"/>
+        </w:rPr>
+      </w:pPr>
+    </w:p>
+    <w:p>
+      <w:pPr>
+        <w:rPr>
+          <w:lang w:eastAsia="x-none"/>
+        </w:rPr>
+      </w:pPr>
+    </w:p>
+    <w:p>
+      <w:pPr>
+        <w:rPr>
+          <w:lang w:eastAsia="x-none"/>
+        </w:rPr>
+      </w:pPr>
+    </w:p>
+    <w:p>
+      <w:pPr>
+        <w:rPr>
+          <w:lang w:eastAsia="x-none"/>
+        </w:rPr>
+      </w:pPr>
+    </w:p>
+    <w:p>
+      <w:pPr>
+        <w:rPr>
+          <w:lang w:eastAsia="x-none"/>
+        </w:rPr>
+      </w:pPr>
+    </w:p>
+    <w:p>
+      <w:pPr>
+        <w:rPr>
+          <w:lang w:eastAsia="x-none"/>
+        </w:rPr>
+      </w:pPr>
+    </w:p>
+    <w:p>
+      <w:pPr>
+        <w:rPr>
+          <w:lang w:eastAsia="x-none"/>
+        </w:rPr>
+      </w:pPr>
+      <w:r>
+        <w:rPr>
+          <w:lang w:eastAsia="x-none"/>
+        </w:rPr>
+        <w:t>This error will also appear around the field in question:</w:t>
+      </w:r>
+    </w:p>
+    <w:p>
+      <w:pPr>
+        <w:rPr>
+          <w:lang w:eastAsia="x-none"/>
+        </w:rPr>
+      </w:pPr>
+      <w:r>
+        <w:rPr>
+          <w:noProof/>
+          <w:lang w:eastAsia="en-GB"/>
+        </w:rPr>
+        <w:drawing>
+          <wp:inline distT="0" distB="0" distL="0" distR="0">
+            <wp:extent cx="5401310" cy="1190625"/>
+            <wp:effectExtent l="0" t="0" r="8890" b="9525"/>
+            <wp:docPr id="1" name="Picture 1"/>
+            <wp:cNvGraphicFramePr>
+              <a:graphicFrameLocks xmlns:a="http://schemas.openxmlformats.org/drawingml/2006/main" noChangeAspect="1"/>
+            </wp:cNvGraphicFramePr>
+            <a:graphic xmlns:a="http://schemas.openxmlformats.org/drawingml/2006/main">
+              <a:graphicData uri="http://schemas.openxmlformats.org/drawingml/2006/picture">
+                <pic:pic xmlns:pic="http://schemas.openxmlformats.org/drawingml/2006/picture">
+                  <pic:nvPicPr>
+                    <pic:cNvPr id="0" name="Picture 2"/>
+                    <pic:cNvPicPr>
+                      <a:picLocks noChangeAspect="1" noChangeArrowheads="1"/>
+                    </pic:cNvPicPr>
+                  </pic:nvPicPr>
+                  <pic:blipFill>
+                    <a:blip r:embed="rId24">
+                      <a:extLst>
+                        <a:ext uri="{28A0092B-C50C-407E-A947-70E740481C1C}">
+                          <a14:useLocalDpi xmlns:a14="http://schemas.microsoft.com/office/drawing/2010/main" val="0"/>
+                        </a:ext>
+                      </a:extLst>
+                    </a:blip>
+                    <a:srcRect/>
+                    <a:stretch>
+                      <a:fillRect/>
+                    </a:stretch>
+                  </pic:blipFill>
+                  <pic:spPr bwMode="auto">
+                    <a:xfrm>
+                      <a:off x="0" y="0"/>
+                      <a:ext cx="5401310" cy="1190625"/>
+                    </a:xfrm>
+                    <a:prstGeom prst="rect">
+                      <a:avLst/>
+                    </a:prstGeom>
+                    <a:noFill/>
+                    <a:ln>
+                      <a:noFill/>
+                    </a:ln>
+                  </pic:spPr>
+                </pic:pic>
+              </a:graphicData>
+            </a:graphic>
+          </wp:inline>
+        </w:drawing>
+      </w:r>
+      <w:bookmarkStart w:id="9" w:name="_GoBack"/>
+      <w:bookmarkEnd w:id="9"/>
+    </w:p>
+    <w:p>
+      <w:pPr>
+        <w:pStyle w:val="Heading2"/>
+        <w:rPr>
+          <w:lang w:val="en-GB"/>
+        </w:rPr>
+      </w:pPr>
+    </w:p>
+    <w:p>
+      <w:pPr>
+        <w:pStyle w:val="Heading2"/>
+        <w:rPr>
+          <w:lang w:val="en-GB"/>
+        </w:rPr>
+      </w:pPr>
+      <w:r>
+        <w:rPr>
+          <w:lang w:val="en-GB"/>
+        </w:rPr>
+        <w:t>Summary</w:t>
+      </w:r>
+      <w:bookmarkEnd w:id="7"/>
+    </w:p>
+    <w:p>
+      <w:r>
+        <w:t>The summary feature auto-generates a structured summary of the entire form’s fields and tables.</w:t>
+      </w:r>
+    </w:p>
+    <w:p>
+      <w:r>
+        <w:rPr>
+          <w:noProof/>
+          <w:lang w:eastAsia="en-GB"/>
+        </w:rPr>
         <w:drawing>
           <wp:inline distT="0" distB="0" distL="0" distR="0">
             <wp:extent cx="5391150" cy="4448175"/>
@@ -1916,7 +2346,7 @@
                     </pic:cNvPicPr>
                   </pic:nvPicPr>
                   <pic:blipFill>
-                    <a:blip r:embed="rId21">
+                    <a:blip r:embed="rId25">
                       <a:extLst>
                         <a:ext uri="{28A0092B-C50C-407E-A947-70E740481C1C}">
                           <a14:useLocalDpi xmlns:a14="http://schemas.microsoft.com/office/drawing/2010/main" val="0"/>
@@ -1955,14 +2385,14 @@
           <w:lang w:val="en-GB"/>
         </w:rPr>
       </w:pPr>
-      <w:bookmarkStart w:id="9" w:name="_Toc400715635"/>
+      <w:bookmarkStart w:id="10" w:name="_Toc400715635"/>
       <w:r>
         <w:rPr>
           <w:lang w:val="en-GB"/>
         </w:rPr>
         <w:t>Summary customisation</w:t>
       </w:r>
-      <w:bookmarkEnd w:id="9"/>
+      <w:bookmarkEnd w:id="10"/>
     </w:p>
     <w:p>
       <w:pPr>
@@ -4539,7 +4969,7 @@
 </file>
 
 <file path=customXml/itemProps1.xml><?xml version="1.0" encoding="utf-8"?>
-<ds:datastoreItem xmlns:ds="http://schemas.openxmlformats.org/officeDocument/2006/customXml" ds:itemID="{D7C8F951-41FD-4FA5-81DA-D1AAF8F82D4D}">
+<ds:datastoreItem xmlns:ds="http://schemas.openxmlformats.org/officeDocument/2006/customXml" ds:itemID="{353AE688-E443-46FA-88EE-E98A81BF61CE}">
   <ds:schemaRefs>
     <ds:schemaRef ds:uri="http://schemas.openxmlformats.org/officeDocument/2006/bibliography"/>
   </ds:schemaRefs>

</xml_diff>